<commit_message>
reorganização das pastas e create script revisado
</commit_message>
<xml_diff>
--- a/04_artigo/artigo_pmm.docx
+++ b/04_artigo/artigo_pmm.docx
@@ -2927,6 +2927,7 @@
             <w:docPart w:val="DefaultPlaceholder_-1854013440"/>
           </w:placeholder>
         </w:sdtPr>
+        <w:sdtEndPr/>
         <w:sdtContent>
           <w:r>
             <w:rPr>
@@ -3368,39 +3369,7 @@
           <w:sz w:val="24"/>
           <w:szCs w:val="24"/>
         </w:rPr>
-        <w:t xml:space="preserve">Ainda que a rotatividade organizacional não </w:t>
-      </w:r>
-      <w:r>
-        <w:rPr>
-          <w:rFonts w:ascii="Times New Roman" w:hAnsi="Times New Roman" w:cs="Times New Roman"/>
-          <w:sz w:val="24"/>
-          <w:szCs w:val="24"/>
-        </w:rPr>
-        <w:t>seja</w:t>
-      </w:r>
-      <w:r>
-        <w:rPr>
-          <w:rFonts w:ascii="Times New Roman" w:hAnsi="Times New Roman" w:cs="Times New Roman"/>
-          <w:sz w:val="24"/>
-          <w:szCs w:val="24"/>
-        </w:rPr>
-        <w:t xml:space="preserve"> condição suficiente para levar à migração regional, </w:t>
-      </w:r>
-      <w:r>
-        <w:rPr>
-          <w:rFonts w:ascii="Times New Roman" w:hAnsi="Times New Roman" w:cs="Times New Roman"/>
-          <w:sz w:val="24"/>
-          <w:szCs w:val="24"/>
-        </w:rPr>
-        <w:t>também utilizamos referenciais desse nível de análise, tendo em vista que possui um fim semelhante às dinâmicas de evasão regional</w:t>
-      </w:r>
-      <w:r>
-        <w:rPr>
-          <w:rFonts w:ascii="Times New Roman" w:hAnsi="Times New Roman" w:cs="Times New Roman"/>
-          <w:sz w:val="24"/>
-          <w:szCs w:val="24"/>
-        </w:rPr>
-        <w:t xml:space="preserve">. </w:t>
+        <w:t xml:space="preserve">Ainda que a rotatividade organizacional não seja condição suficiente para levar à migração regional, também utilizamos referenciais desse nível de análise, tendo em vista que possui um fim semelhante às dinâmicas de evasão regional. </w:t>
       </w:r>
       <w:r>
         <w:rPr>
@@ -3626,15 +3595,7 @@
           <w:sz w:val="24"/>
           <w:szCs w:val="24"/>
         </w:rPr>
-        <w:t>para prever a fixação da força de trabalho em saúde. A maior parte dos casos envolve a modelagem para a rotatividade de profissionais em contextos organizacionais</w:t>
-      </w:r>
-      <w:r>
-        <w:rPr>
-          <w:rFonts w:ascii="Times New Roman" w:hAnsi="Times New Roman" w:cs="Times New Roman"/>
-          <w:sz w:val="24"/>
-          <w:szCs w:val="24"/>
-        </w:rPr>
-        <w:t xml:space="preserve">. Uma das poucas exceções foi o estudo de </w:t>
+        <w:t xml:space="preserve">para prever a fixação da força de trabalho em saúde. A maior parte dos casos envolve a modelagem para a rotatividade de profissionais em contextos organizacionais. Uma das poucas exceções foi o estudo de </w:t>
       </w:r>
       <w:proofErr w:type="spellStart"/>
       <w:r>
@@ -4862,6 +4823,16 @@
         <w:t>Quadro 1 – Lista de variáveis independentes</w:t>
       </w:r>
     </w:p>
+    <w:p>
+      <w:pPr>
+        <w:pStyle w:val="SemEspaamento"/>
+        <w:rPr>
+          <w:rFonts w:ascii="Times New Roman" w:hAnsi="Times New Roman" w:cs="Times New Roman"/>
+          <w:sz w:val="24"/>
+          <w:szCs w:val="24"/>
+        </w:rPr>
+      </w:pPr>
+    </w:p>
     <w:tbl>
       <w:tblPr>
         <w:tblStyle w:val="Tabelacomgrade"/>
@@ -5388,7 +5359,7 @@
                 <w:sz w:val="20"/>
                 <w:szCs w:val="20"/>
               </w:rPr>
-              <w:t xml:space="preserve">, Percentual da população atendida por esgoto sanitário, taxa de homicídios, IDEB (anos finais e iniciais), investimento público em infraestrutura per capita, número de equipamentos esportivos públicos por 100 mil habitantes, número de </w:t>
+              <w:t xml:space="preserve">, Percentual da população atendida por esgoto sanitário, taxa de homicídios, IDEB (anos finais e iniciais), investimento público em infraestrutura per capita, número de equipamentos esportivos </w:t>
             </w:r>
             <w:r>
               <w:rPr>
@@ -5397,7 +5368,7 @@
                 <w:szCs w:val="20"/>
               </w:rPr>
               <w:lastRenderedPageBreak/>
-              <w:t xml:space="preserve">centros culturais, espaços e casas de cultura públicos e privados por 100 mil habitantes, </w:t>
+              <w:t xml:space="preserve">públicos por 100 mil habitantes, número de centros culturais, espaços e casas de cultura públicos e privados por 100 mil habitantes, </w:t>
             </w:r>
           </w:p>
         </w:tc>
@@ -11619,6 +11590,7 @@
             <w:docPart w:val="DefaultPlaceholder_-1854013440"/>
           </w:placeholder>
         </w:sdtPr>
+        <w:sdtEndPr/>
         <w:sdtContent>
           <w:r>
             <w:rPr>
@@ -11673,6 +11645,7 @@
             <w:docPart w:val="DefaultPlaceholder_-1854013440"/>
           </w:placeholder>
         </w:sdtPr>
+        <w:sdtEndPr/>
         <w:sdtContent>
           <w:r>
             <w:rPr>
@@ -11748,6 +11721,7 @@
             <w:docPart w:val="DefaultPlaceholder_-1854013440"/>
           </w:placeholder>
         </w:sdtPr>
+        <w:sdtEndPr/>
         <w:sdtContent>
           <w:r>
             <w:rPr>
@@ -11831,6 +11805,7 @@
             <w:docPart w:val="DefaultPlaceholder_-1854013440"/>
           </w:placeholder>
         </w:sdtPr>
+        <w:sdtEndPr/>
         <w:sdtContent>
           <w:r>
             <w:rPr>
@@ -11885,6 +11860,7 @@
             <w:docPart w:val="DefaultPlaceholder_-1854013440"/>
           </w:placeholder>
         </w:sdtPr>
+        <w:sdtEndPr/>
         <w:sdtContent>
           <w:r>
             <w:rPr>
@@ -11976,6 +11952,7 @@
             <w:docPart w:val="DefaultPlaceholder_-1854013440"/>
           </w:placeholder>
         </w:sdtPr>
+        <w:sdtEndPr/>
         <w:sdtContent>
           <w:r>
             <w:rPr>
@@ -12030,6 +12007,7 @@
             <w:docPart w:val="DefaultPlaceholder_-1854013440"/>
           </w:placeholder>
         </w:sdtPr>
+        <w:sdtEndPr/>
         <w:sdtContent>
           <w:r>
             <w:rPr>
@@ -12127,6 +12105,7 @@
             <w:docPart w:val="DefaultPlaceholder_-1854013440"/>
           </w:placeholder>
         </w:sdtPr>
+        <w:sdtEndPr/>
         <w:sdtContent>
           <w:r>
             <w:rPr>
@@ -16140,13 +16119,23 @@
             </w:rPr>
             <w:t xml:space="preserve">. </w:t>
           </w:r>
+          <w:proofErr w:type="spellStart"/>
           <w:r>
             <w:rPr>
               <w:rFonts w:eastAsia="Times New Roman"/>
               <w:i/>
               <w:iCs/>
             </w:rPr>
-            <w:t xml:space="preserve">Human </w:t>
+            <w:t>Human</w:t>
+          </w:r>
+          <w:proofErr w:type="spellEnd"/>
+          <w:r>
+            <w:rPr>
+              <w:rFonts w:eastAsia="Times New Roman"/>
+              <w:i/>
+              <w:iCs/>
+            </w:rPr>
+            <w:t xml:space="preserve"> </w:t>
           </w:r>
           <w:proofErr w:type="spellStart"/>
           <w:r>
@@ -17534,13 +17523,23 @@
             </w:rPr>
             <w:t xml:space="preserve">. </w:t>
           </w:r>
+          <w:proofErr w:type="spellStart"/>
           <w:r>
             <w:rPr>
               <w:rFonts w:eastAsia="Times New Roman"/>
               <w:i/>
               <w:iCs/>
             </w:rPr>
-            <w:t xml:space="preserve">Human </w:t>
+            <w:t>Human</w:t>
+          </w:r>
+          <w:proofErr w:type="spellEnd"/>
+          <w:r>
+            <w:rPr>
+              <w:rFonts w:eastAsia="Times New Roman"/>
+              <w:i/>
+              <w:iCs/>
+            </w:rPr>
+            <w:t xml:space="preserve"> </w:t>
           </w:r>
           <w:proofErr w:type="spellStart"/>
           <w:r>
@@ -18191,13 +18190,23 @@
             </w:rPr>
             <w:t xml:space="preserve">? In </w:t>
           </w:r>
+          <w:proofErr w:type="spellStart"/>
           <w:r>
             <w:rPr>
               <w:rFonts w:eastAsia="Times New Roman"/>
               <w:i/>
               <w:iCs/>
             </w:rPr>
-            <w:t xml:space="preserve">Human </w:t>
+            <w:t>Human</w:t>
+          </w:r>
+          <w:proofErr w:type="spellEnd"/>
+          <w:r>
+            <w:rPr>
+              <w:rFonts w:eastAsia="Times New Roman"/>
+              <w:i/>
+              <w:iCs/>
+            </w:rPr>
+            <w:t xml:space="preserve"> </w:t>
           </w:r>
           <w:proofErr w:type="spellStart"/>
           <w:r>
@@ -19820,6 +19829,7 @@
     <w:rsid w:val="006E2309"/>
     <w:rsid w:val="00773C40"/>
     <w:rsid w:val="007938C2"/>
+    <w:rsid w:val="008121DA"/>
     <w:rsid w:val="00820C3C"/>
     <w:rsid w:val="00897377"/>
     <w:rsid w:val="00AA0594"/>

</xml_diff>